<commit_message>
Working on Manuscript and adding analysis/figures to the results
</commit_message>
<xml_diff>
--- a/writing/Methods_v1.docx
+++ b/writing/Methods_v1.docx
@@ -436,25 +436,16 @@
         <w:t>grid pattern</w:t>
       </w:r>
       <w:r>
-        <w:t xml:space="preserve"> in the </w:t>
-      </w:r>
-      <w:r>
-        <w:rPr>
-          <w:highlight w:val="yellow"/>
-        </w:rPr>
-        <w:t>Conviron</w:t>
-      </w:r>
-      <w:r>
-        <w:rPr>
-          <w:highlight w:val="yellow"/>
-        </w:rPr>
-        <w:t xml:space="preserve"> </w:t>
-      </w:r>
-      <w:r>
-        <w:rPr>
-          <w:highlight w:val="yellow"/>
-        </w:rPr>
-        <w:t>XXX</w:t>
+        <w:t xml:space="preserve"> in </w:t>
+      </w:r>
+      <w:r>
+        <w:t>a</w:t>
+      </w:r>
+      <w:r>
+        <w:t xml:space="preserve"> </w:t>
+      </w:r>
+      <w:r>
+        <w:t>Conviron PGC-FLEX</w:t>
       </w:r>
       <w:r>
         <w:t xml:space="preserve"> growth chamber</w:t>
@@ -544,10 +535,22 @@
         <w:t>s</w:t>
       </w:r>
       <w:r>
-        <w:t xml:space="preserve"> at which the incandescent bulbs damaged upper leaves on certain plants, the incandescent setting was reduced to 0. </w:t>
-      </w:r>
-      <w:r>
-        <w:t>Plants were regularly fertilized with a high phosphorus fertilize to promote flower production.</w:t>
+        <w:t xml:space="preserve"> at which the incandescent bulbs damaged upper leaves on </w:t>
+      </w:r>
+      <w:r>
+        <w:t>some</w:t>
+      </w:r>
+      <w:r>
+        <w:t xml:space="preserve"> plants, the incandescent setting was reduced to 0. </w:t>
+      </w:r>
+      <w:r>
+        <w:t>Plants were regularly fertilized with a high phosphorus fertilize</w:t>
+      </w:r>
+      <w:r>
+        <w:t>r</w:t>
+      </w:r>
+      <w:r>
+        <w:t xml:space="preserve"> to promote flower production.</w:t>
       </w:r>
     </w:p>
     <w:p>
@@ -567,16 +570,19 @@
         <w:t xml:space="preserve">. </w:t>
       </w:r>
       <w:r>
-        <w:t>The control treatment chamber</w:t>
-      </w:r>
-      <w:r>
-        <w:t xml:space="preserve"> </w:t>
-      </w:r>
-      <w:r>
-        <w:rPr>
-          <w:highlight w:val="yellow"/>
-        </w:rPr>
-        <w:t>(Conviron XXX)</w:t>
+        <w:t xml:space="preserve">The control treatment </w:t>
+      </w:r>
+      <w:r>
+        <w:t>chamber</w:t>
+      </w:r>
+      <w:r>
+        <w:t xml:space="preserve"> (</w:t>
+      </w:r>
+      <w:r>
+        <w:t>Conviron PGC-FLEX</w:t>
+      </w:r>
+      <w:r>
+        <w:t>)</w:t>
       </w:r>
       <w:r>
         <w:t xml:space="preserve"> was set at the same conditions </w:t>
@@ -594,10 +600,13 @@
         <w:t xml:space="preserve"> </w:t>
       </w:r>
       <w:r>
-        <w:rPr>
-          <w:highlight w:val="yellow"/>
-        </w:rPr>
-        <w:t>(Conviron XXX)</w:t>
+        <w:t>(</w:t>
+      </w:r>
+      <w:r>
+        <w:t>Conviron E7/2</w:t>
+      </w:r>
+      <w:r>
+        <w:t>)</w:t>
       </w:r>
       <w:r>
         <w:t xml:space="preserve"> were set</w:t>
@@ -668,7 +677,13 @@
         <w:t xml:space="preserve"> </w:t>
       </w:r>
       <w:r>
-        <w:t xml:space="preserve">The ovules were stained following a protocol adapted from </w:t>
+        <w:t xml:space="preserve">The ovules were stained following a </w:t>
+      </w:r>
+      <w:r>
+        <w:t xml:space="preserve">modified </w:t>
+      </w:r>
+      <w:r>
+        <w:t xml:space="preserve">protocol adapted from </w:t>
       </w:r>
       <w:r>
         <w:t xml:space="preserve">Diaz and Macnair </w:t>
@@ -806,16 +821,52 @@
         <w:t xml:space="preserve"> </w:t>
       </w:r>
       <w:r>
-        <w:t>Fluorescence microscopy was intended to be used for determining ovule viability based on the percentage of callose formation in ovules. The heat treatment did not incur visible callose formation for this species, thus only ovule number was recorded using microscopy. Pollen diameter was m</w:t>
+        <w:t xml:space="preserve">Fluorescence microscopy </w:t>
+      </w:r>
+      <w:r>
+        <w:t>(</w:t>
+      </w:r>
+      <w:r>
+        <w:rPr>
+          <w:highlight w:val="yellow"/>
+        </w:rPr>
+        <w:t>MICROSCOPE</w:t>
+      </w:r>
+      <w:r>
+        <w:t xml:space="preserve">) </w:t>
+      </w:r>
+      <w:r>
+        <w:t>was intended to be used for determining ovule viability based on the percentage of callose formation in ovules. The heat treatment did not incur visible callose formation for this species, thus only ovule number was recorded using microscopy. Pollen diameter was m</w:t>
       </w:r>
       <w:r>
         <w:t xml:space="preserve">easured using </w:t>
       </w:r>
       <w:r>
-        <w:t xml:space="preserve">Microscopy at 400x total magnification and </w:t>
-      </w:r>
-      <w:r>
-        <w:t xml:space="preserve">the circle diameter tool on the </w:t>
+        <w:t xml:space="preserve">Microscopy </w:t>
+      </w:r>
+      <w:r>
+        <w:t>(Axio Scope A.1 Carl Zeiss, Germany)</w:t>
+      </w:r>
+      <w:r>
+        <w:t xml:space="preserve"> </w:t>
+      </w:r>
+      <w:r>
+        <w:t>at 400x total magnification</w:t>
+      </w:r>
+      <w:r>
+        <w:t xml:space="preserve"> </w:t>
+      </w:r>
+      <w:r>
+        <w:t xml:space="preserve">and </w:t>
+      </w:r>
+      <w:r>
+        <w:t>the circle diameter</w:t>
+      </w:r>
+      <w:r>
+        <w:t xml:space="preserve"> measurment</w:t>
+      </w:r>
+      <w:r>
+        <w:t xml:space="preserve"> tool on the </w:t>
       </w:r>
       <w:r>
         <w:t xml:space="preserve">Zen 3.1 </w:t>
@@ -867,7 +918,13 @@
         <w:t xml:space="preserve">C to determine how plants differ in germination at high temperatures and whether pollen development in long-term high heat affects pollen germination at high temperatures. </w:t>
       </w:r>
       <w:r>
-        <w:t>One flower that completely developed in the treatment group was collected for pollen germination. Pollen from a mature flower, identified by petals in a open position perpendicular to the anthers</w:t>
+        <w:t>One flower that completely developed in the treatment group was collected for pollen germination. Pollen from a mature flower, identified by petals in a</w:t>
+      </w:r>
+      <w:r>
+        <w:t xml:space="preserve">n </w:t>
+      </w:r>
+      <w:r>
+        <w:t>open position perpendicular to the anthers</w:t>
       </w:r>
       <w:r>
         <w:t xml:space="preserve"> and a fully developed stigma (if flower was hermaphroditic). Since horsenettle is naturally buzz pollinated, </w:t>
@@ -879,7 +936,7 @@
         <w:t xml:space="preserve">. Pollen was </w:t>
       </w:r>
       <w:r>
-        <w:t>dispersed evenly on</w:t>
+        <w:t>dispersed on</w:t>
       </w:r>
       <w:r>
         <w:t xml:space="preserve"> a p</w:t>
@@ -988,7 +1045,71 @@
           <w:rFonts w:cs="Times New Roman"/>
           <w:szCs w:val="24"/>
         </w:rPr>
-        <w:t>) and placed in a drying oven at 40</w:t>
+        <w:t>)</w:t>
+      </w:r>
+      <w:r>
+        <w:rPr>
+          <w:rFonts w:cs="Times New Roman"/>
+          <w:szCs w:val="24"/>
+        </w:rPr>
+        <w:t xml:space="preserve"> </w:t>
+      </w:r>
+      <w:r>
+        <w:rPr>
+          <w:rFonts w:cs="Times New Roman"/>
+          <w:szCs w:val="24"/>
+        </w:rPr>
+        <w:t>following the protocol of Reddy and Kakani</w:t>
+      </w:r>
+      <w:r>
+        <w:rPr>
+          <w:rFonts w:cs="Times New Roman"/>
+          <w:szCs w:val="24"/>
+        </w:rPr>
+        <w:t xml:space="preserve"> </w:t>
+      </w:r>
+      <w:r>
+        <w:rPr>
+          <w:rFonts w:cs="Times New Roman"/>
+          <w:szCs w:val="24"/>
+        </w:rPr>
+        <w:fldChar w:fldCharType="begin"/>
+      </w:r>
+      <w:r>
+        <w:rPr>
+          <w:rFonts w:cs="Times New Roman"/>
+          <w:szCs w:val="24"/>
+        </w:rPr>
+        <w:instrText xml:space="preserve"> ADDIN EN.CITE &lt;EndNote&gt;&lt;Cite ExcludeAuth="1"&gt;&lt;Author&gt;Reddy&lt;/Author&gt;&lt;Year&gt;2007&lt;/Year&gt;&lt;IDText&gt;Screening Capsicum species of different origins for high temperature tolerance by in vitro pollen germination and pollen tube length&lt;/IDText&gt;&lt;DisplayText&gt;(2007)&lt;/DisplayText&gt;&lt;record&gt;&lt;keywords&gt;&lt;keyword&gt;Agronomy. Soil science and plant productions&lt;/keyword&gt;&lt;keyword&gt;Biological and medical sciences&lt;/keyword&gt;&lt;keyword&gt;Capsicum&lt;/keyword&gt;&lt;keyword&gt;Cardinal temperatures&lt;/keyword&gt;&lt;keyword&gt;Cumulative temperature response index&lt;/keyword&gt;&lt;keyword&gt;Fundamental and applied biological sciences. Psychology&lt;/keyword&gt;&lt;keyword&gt;Genetics and breeding of economic plants&lt;/keyword&gt;&lt;keyword&gt;Pepper&lt;/keyword&gt;&lt;keyword&gt;Screening tool&lt;/keyword&gt;&lt;/keywords&gt;&lt;isbn&gt;0304-4238&lt;/isbn&gt;&lt;titles&gt;&lt;title&gt;Screening Capsicum species of different origins for high temperature tolerance by in vitro pollen germination and pollen tube length&lt;/title&gt;&lt;secondary-title&gt;Scientia horticulturae&lt;/secondary-title&gt;&lt;/titles&gt;&lt;pages&gt;130-135&lt;/pages&gt;&lt;number&gt;2&lt;/number&gt;&lt;contributors&gt;&lt;authors&gt;&lt;author&gt;Reddy, K. Raja&lt;/author&gt;&lt;author&gt;Kakani, V. G.&lt;/author&gt;&lt;/authors&gt;&lt;/contributors&gt;&lt;added-date format="utc"&gt;1653330210&lt;/added-date&gt;&lt;pub-location&gt;Amsterdam&lt;/pub-location&gt;&lt;ref-type name="Journal Article"&gt;17&lt;/ref-type&gt;&lt;dates&gt;&lt;year&gt;2007&lt;/year&gt;&lt;/dates&gt;&lt;rec-number&gt;225&lt;/rec-number&gt;&lt;publisher&gt;Elsevier B.V&lt;/publisher&gt;&lt;last-updated-date format="utc"&gt;1653330248&lt;/last-updated-date&gt;&lt;electronic-resource-num&gt;10.1016/j.scienta.2006.12.014&lt;/electronic-resource-num&gt;&lt;volume&gt;112&lt;/volume&gt;&lt;/record&gt;&lt;/Cite&gt;&lt;/EndNote&gt;</w:instrText>
+      </w:r>
+      <w:r>
+        <w:rPr>
+          <w:rFonts w:cs="Times New Roman"/>
+          <w:szCs w:val="24"/>
+        </w:rPr>
+        <w:fldChar w:fldCharType="separate"/>
+      </w:r>
+      <w:r>
+        <w:rPr>
+          <w:rFonts w:cs="Times New Roman"/>
+          <w:noProof/>
+          <w:szCs w:val="24"/>
+        </w:rPr>
+        <w:t>(2007)</w:t>
+      </w:r>
+      <w:r>
+        <w:rPr>
+          <w:rFonts w:cs="Times New Roman"/>
+          <w:szCs w:val="24"/>
+        </w:rPr>
+        <w:fldChar w:fldCharType="end"/>
+      </w:r>
+      <w:r>
+        <w:rPr>
+          <w:rFonts w:cs="Times New Roman"/>
+          <w:szCs w:val="24"/>
+        </w:rPr>
+        <w:t xml:space="preserve"> and placed in a drying oven at 40</w:t>
       </w:r>
       <w:r>
         <w:rPr>
@@ -1000,37 +1121,34 @@
         <w:t xml:space="preserve">C for 16 hours. </w:t>
       </w:r>
       <w:r>
-        <w:t xml:space="preserve">Three pictures of the pollen on the petri dish were taken using microscopy. Pollen germination was measured by counting the number of pollen grains that produced tubes of at least half the diameter of the pollen grain and dividing by the total number of pollen grains in a picture. All pollen grains in a picture were counted </w:t>
-      </w:r>
-      <w:r>
-        <w:t xml:space="preserve">and the numbers of pictures required for </w:t>
-      </w:r>
-      <w:r>
-        <w:t>total number of</w:t>
-      </w:r>
-      <w:r>
-        <w:t xml:space="preserve"> at least</w:t>
-      </w:r>
-      <w:r>
-        <w:t xml:space="preserve"> </w:t>
-      </w:r>
-      <w:r>
-        <w:t xml:space="preserve">100 </w:t>
-      </w:r>
-      <w:r>
-        <w:t xml:space="preserve">pollen grains </w:t>
-      </w:r>
-      <w:r>
-        <w:t>were</w:t>
-      </w:r>
-      <w:r>
-        <w:t xml:space="preserve"> </w:t>
-      </w:r>
-      <w:r>
-        <w:t>use</w:t>
+        <w:t>Three pictures of the pollen on the petri dish were taken using microscopy</w:t>
+      </w:r>
+      <w:r>
+        <w:t xml:space="preserve"> (</w:t>
+      </w:r>
+      <w:r>
+        <w:rPr>
+          <w:highlight w:val="yellow"/>
+        </w:rPr>
+        <w:t>MICROSCOPE TYPE</w:t>
+      </w:r>
+      <w:r>
+        <w:t>)</w:t>
       </w:r>
       <w:r>
         <w:t xml:space="preserve">. </w:t>
+      </w:r>
+      <w:r>
+        <w:t xml:space="preserve">To avoid sampling bias, petri dish was positioned so pollen visible to the naked eye was under the objective. The petri dish was not repositioned once pollen grains were viewed under magnification. </w:t>
+      </w:r>
+      <w:r>
+        <w:t>Pollen germination was measured by counting the number of pollen grains that produced tubes of at least half the diameter of the pollen grain and dividing by the total number of pollen grains in a picture. All pollen grains in a picture were counted</w:t>
+      </w:r>
+      <w:r>
+        <w:t xml:space="preserve">. The number of pictures used depended on the number required to count at least 100 pollen grains. </w:t>
+      </w:r>
+      <w:r>
+        <w:t xml:space="preserve"> </w:t>
       </w:r>
     </w:p>
     <w:p>
@@ -1053,17 +1171,17 @@
         <w:t>plants,</w:t>
       </w:r>
       <w:r>
-        <w:t xml:space="preserve"> we mixed pollen from multiple populations from the north and south to ensure that there was the opportunity for fertilization between our crosses. Paternity was disregarded for these measurements. Since pollen developed in the control conditions, the only alternation is the treatment in which the ovules developed. </w:t>
+        <w:t xml:space="preserve"> we mixed pollen from multiple populations </w:t>
+      </w:r>
+      <w:r>
+        <w:lastRenderedPageBreak/>
+        <w:t xml:space="preserve">from the north and south to ensure that there was the opportunity for fertilization between our crosses. Paternity was disregarded for these measurements. Since pollen developed in the control conditions, the only alternation is the treatment in which the ovules developed. </w:t>
       </w:r>
       <w:r>
         <w:t>The flowers</w:t>
       </w:r>
       <w:r>
-        <w:t xml:space="preserve"> were </w:t>
-      </w:r>
-      <w:r>
-        <w:lastRenderedPageBreak/>
-        <w:t>pollinated</w:t>
+        <w:t xml:space="preserve"> were pollinated</w:t>
       </w:r>
       <w:r>
         <w:t xml:space="preserve"> by applying mixed pollen on the stigma with a probe and labeling the flower with a jewelry tag. Once flowers were pollinated, the plant remained in the treatment for one week before being moved into a greenhouse for fruit to develop. </w:t>
@@ -1094,7 +1212,31 @@
     </w:p>
     <w:p>
       <w:r>
-        <w:t xml:space="preserve">All data analysis was conducted in R (version 4.1.2). </w:t>
+        <w:t>All data analysis was conducted in R 4.1.2</w:t>
+      </w:r>
+      <w:r>
+        <w:t xml:space="preserve"> </w:t>
+      </w:r>
+      <w:r>
+        <w:fldChar w:fldCharType="begin"/>
+      </w:r>
+      <w:r>
+        <w:instrText xml:space="preserve"> ADDIN EN.CITE &lt;EndNote&gt;&lt;Cite&gt;&lt;Author&gt;R Core Team&lt;/Author&gt;&lt;Year&gt;2020&lt;/Year&gt;&lt;IDText&gt;R: A language and environment for statistical computing&lt;/IDText&gt;&lt;DisplayText&gt;(R Core Team, 2020)&lt;/DisplayText&gt;&lt;record&gt;&lt;urls&gt;&lt;related-urls&gt;&lt;url&gt;https://www.R-project.org/&lt;/url&gt;&lt;/related-urls&gt;&lt;/urls&gt;&lt;titles&gt;&lt;title&gt;R: A language and environment for statistical computing&lt;/title&gt;&lt;secondary-title&gt;R Foundation for Statistical Computing&lt;/secondary-title&gt;&lt;/titles&gt;&lt;contributors&gt;&lt;authors&gt;&lt;author&gt;R Core Team,&lt;/author&gt;&lt;/authors&gt;&lt;/contributors&gt;&lt;added-date format="utc"&gt;1617970685&lt;/added-date&gt;&lt;pub-location&gt;Vienna, Austria&lt;/pub-location&gt;&lt;ref-type name="Computer Program"&gt;9&lt;/ref-type&gt;&lt;dates&gt;&lt;year&gt;2020&lt;/year&gt;&lt;/dates&gt;&lt;rec-number&gt;70&lt;/rec-number&gt;&lt;publisher&gt;R Foundation for Statistical Computing&lt;/publisher&gt;&lt;last-updated-date format="utc"&gt;1653334190&lt;/last-updated-date&gt;&lt;/record&gt;&lt;/Cite&gt;&lt;/EndNote&gt;</w:instrText>
+      </w:r>
+      <w:r>
+        <w:fldChar w:fldCharType="separate"/>
+      </w:r>
+      <w:r>
+        <w:rPr>
+          <w:noProof/>
+        </w:rPr>
+        <w:t>(R Core Team, 2020)</w:t>
+      </w:r>
+      <w:r>
+        <w:fldChar w:fldCharType="end"/>
+      </w:r>
+      <w:r>
+        <w:t xml:space="preserve">. </w:t>
       </w:r>
       <w:r>
         <w:t>Flower date was analyzed for regional difference</w:t>
@@ -1109,13 +1251,71 @@
         <w:t>mixed effects model</w:t>
       </w:r>
       <w:r>
-        <w:t xml:space="preserve"> (lmerTest; function lmer)</w:t>
-      </w:r>
-      <w:r>
-        <w:t xml:space="preserve"> with region as the fixed effect and genet nested in population as the random effect.</w:t>
-      </w:r>
-      <w:r>
-        <w:t xml:space="preserve"> Differences between flower type development were analyzed using a Cochran-Mantel-Haenszel </w:t>
+        <w:t xml:space="preserve"> in the </w:t>
+      </w:r>
+      <w:r>
+        <w:rPr>
+          <w:i/>
+          <w:iCs/>
+        </w:rPr>
+        <w:t>lmerTest</w:t>
+      </w:r>
+      <w:r>
+        <w:t xml:space="preserve"> package </w:t>
+      </w:r>
+      <w:r>
+        <w:fldChar w:fldCharType="begin"/>
+      </w:r>
+      <w:r>
+        <w:instrText xml:space="preserve"> ADDIN EN.CITE &lt;EndNote&gt;&lt;Cite&gt;&lt;Author&gt;Kuznetsova&lt;/Author&gt;&lt;Year&gt;2017&lt;/Year&gt;&lt;IDText&gt;lmerTest Package: Tests in Linear Mixed Effects Models&lt;/IDText&gt;&lt;DisplayText&gt;(Kuznetsova et al., 2017)&lt;/DisplayText&gt;&lt;record&gt;&lt;dates&gt;&lt;pub-dates&gt;&lt;date&gt;12/06&lt;/date&gt;&lt;/pub-dates&gt;&lt;year&gt;2017&lt;/year&gt;&lt;/dates&gt;&lt;urls&gt;&lt;related-urls&gt;&lt;url&gt;https://www.jstatsoft.org/index.php/jss/article/view/v082i13&lt;/url&gt;&lt;/related-urls&gt;&lt;/urls&gt;&lt;titles&gt;&lt;title&gt;lmerTest Package: Tests in Linear Mixed Effects Models&lt;/title&gt;&lt;secondary-title&gt;Journal of Statistical Software&lt;/secondary-title&gt;&lt;/titles&gt;&lt;pages&gt;1 - 26&lt;/pages&gt;&lt;number&gt;13&lt;/number&gt;&lt;access-date&gt;2022/05/23&lt;/access-date&gt;&lt;contributors&gt;&lt;authors&gt;&lt;author&gt;Kuznetsova, Alexandra&lt;/author&gt;&lt;author&gt;Brockhoff, Per B.&lt;/author&gt;&lt;author&gt;Christensen, Rune H. B.&lt;/author&gt;&lt;/authors&gt;&lt;/contributors&gt;&lt;section&gt;Articles&lt;/section&gt;&lt;added-date format="utc"&gt;1653333628&lt;/added-date&gt;&lt;ref-type name="Journal Article"&gt;17&lt;/ref-type&gt;&lt;rec-number&gt;229&lt;/rec-number&gt;&lt;last-updated-date format="utc"&gt;1653333628&lt;/last-updated-date&gt;&lt;electronic-resource-num&gt;10.18637/jss.v082.i13&lt;/electronic-resource-num&gt;&lt;volume&gt;82&lt;/volume&gt;&lt;/record&gt;&lt;/Cite&gt;&lt;/EndNote&gt;</w:instrText>
+      </w:r>
+      <w:r>
+        <w:fldChar w:fldCharType="separate"/>
+      </w:r>
+      <w:r>
+        <w:rPr>
+          <w:noProof/>
+        </w:rPr>
+        <w:t>(Kuznetsova et al., 2017)</w:t>
+      </w:r>
+      <w:r>
+        <w:fldChar w:fldCharType="end"/>
+      </w:r>
+      <w:r>
+        <w:t xml:space="preserve"> with region </w:t>
+      </w:r>
+      <w:r>
+        <w:t xml:space="preserve">and population </w:t>
+      </w:r>
+      <w:r>
+        <w:t>as the fixed effect</w:t>
+      </w:r>
+      <w:r>
+        <w:t>s</w:t>
+      </w:r>
+      <w:r>
+        <w:t xml:space="preserve"> and genet nested in population as the random effect.</w:t>
+      </w:r>
+      <w:r>
+        <w:t xml:space="preserve"> </w:t>
+      </w:r>
+      <w:r>
+        <w:t xml:space="preserve">Treatment effects were only analyzed for northern plants because of low sample size in southern plants. </w:t>
+      </w:r>
+      <w:r>
+        <w:t xml:space="preserve">Differences </w:t>
+      </w:r>
+      <w:r>
+        <w:t>in</w:t>
+      </w:r>
+      <w:r>
+        <w:t xml:space="preserve"> flower type development </w:t>
+      </w:r>
+      <w:r>
+        <w:t xml:space="preserve">between the treatments in the northern plants </w:t>
+      </w:r>
+      <w:r>
+        <w:t xml:space="preserve">were analyzed using a </w:t>
       </w:r>
       <w:r>
         <w:t>c</w:t>
@@ -1133,13 +1333,41 @@
         <w:t>t</w:t>
       </w:r>
       <w:r>
-        <w:t>est (stats; function mantelhaen.test) with the variables</w:t>
-      </w:r>
-      <w:r>
-        <w:t>:</w:t>
-      </w:r>
-      <w:r>
-        <w:t xml:space="preserve"> region, treatment, and flower type.</w:t>
+        <w:t xml:space="preserve">est </w:t>
+      </w:r>
+      <w:r>
+        <w:t xml:space="preserve">in the </w:t>
+      </w:r>
+      <w:r>
+        <w:rPr>
+          <w:i/>
+          <w:iCs/>
+        </w:rPr>
+        <w:t>stats</w:t>
+      </w:r>
+      <w:r>
+        <w:t xml:space="preserve"> package </w:t>
+      </w:r>
+      <w:r>
+        <w:fldChar w:fldCharType="begin"/>
+      </w:r>
+      <w:r>
+        <w:instrText xml:space="preserve"> ADDIN EN.CITE &lt;EndNote&gt;&lt;Cite&gt;&lt;Author&gt;R Core Team&lt;/Author&gt;&lt;Year&gt;2020&lt;/Year&gt;&lt;IDText&gt;R: A language and environment for statistical computing&lt;/IDText&gt;&lt;DisplayText&gt;(R Core Team, 2020)&lt;/DisplayText&gt;&lt;record&gt;&lt;urls&gt;&lt;related-urls&gt;&lt;url&gt;https://www.R-project.org/&lt;/url&gt;&lt;/related-urls&gt;&lt;/urls&gt;&lt;titles&gt;&lt;title&gt;R: A language and environment for statistical computing&lt;/title&gt;&lt;secondary-title&gt;R Foundation for Statistical Computing&lt;/secondary-title&gt;&lt;/titles&gt;&lt;contributors&gt;&lt;authors&gt;&lt;author&gt;R Core Team,&lt;/author&gt;&lt;/authors&gt;&lt;/contributors&gt;&lt;added-date format="utc"&gt;1617970685&lt;/added-date&gt;&lt;pub-location&gt;Vienna, Austria&lt;/pub-location&gt;&lt;ref-type name="Computer Program"&gt;9&lt;/ref-type&gt;&lt;dates&gt;&lt;year&gt;2020&lt;/year&gt;&lt;/dates&gt;&lt;rec-number&gt;70&lt;/rec-number&gt;&lt;publisher&gt;R Foundation for Statistical Computing&lt;/publisher&gt;&lt;last-updated-date format="utc"&gt;1653334190&lt;/last-updated-date&gt;&lt;/record&gt;&lt;/Cite&gt;&lt;/EndNote&gt;</w:instrText>
+      </w:r>
+      <w:r>
+        <w:fldChar w:fldCharType="separate"/>
+      </w:r>
+      <w:r>
+        <w:rPr>
+          <w:noProof/>
+        </w:rPr>
+        <w:t>(R Core Team, 2020)</w:t>
+      </w:r>
+      <w:r>
+        <w:fldChar w:fldCharType="end"/>
+      </w:r>
+      <w:r>
+        <w:t>.</w:t>
       </w:r>
       <w:r>
         <w:t xml:space="preserve"> Stamen length, style and stigma length, and ovule number were analyzed </w:t>
@@ -1157,40 +1385,83 @@
         <w:t xml:space="preserve"> </w:t>
       </w:r>
       <w:r>
-        <w:t>(lmerTest; function lmer)</w:t>
-      </w:r>
-      <w:r>
-        <w:t xml:space="preserve"> with region and population as fixed effects and genet nested in population as the random effect. Treatment differences were only analyzed for northern plants because </w:t>
-      </w:r>
-      <w:r>
-        <w:t>of</w:t>
-      </w:r>
-      <w:r>
-        <w:t xml:space="preserve"> low </w:t>
-      </w:r>
-      <w:r>
-        <w:t>sample size in southern plants. A linear mixed effects model</w:t>
-      </w:r>
-      <w:r>
-        <w:t xml:space="preserve"> (lmerTest; function lmer)</w:t>
-      </w:r>
-      <w:r>
-        <w:t xml:space="preserve"> was used for treatment differences with treatment and population as the fixed effects and genet nested in population as the random effect.</w:t>
+        <w:t>(</w:t>
+      </w:r>
+      <w:r>
+        <w:rPr>
+          <w:i/>
+          <w:iCs/>
+        </w:rPr>
+        <w:t>lmerTest</w:t>
+      </w:r>
+      <w:r>
+        <w:t xml:space="preserve">; function lmer) with region and population as fixed effects and genet nested in population as the random effect. </w:t>
+      </w:r>
+      <w:r>
+        <w:t>A linear mixed effects model</w:t>
+      </w:r>
+      <w:r>
+        <w:t xml:space="preserve"> (</w:t>
+      </w:r>
+      <w:r>
+        <w:rPr>
+          <w:i/>
+          <w:iCs/>
+        </w:rPr>
+        <w:t>lmerTest</w:t>
+      </w:r>
+      <w:r>
+        <w:t>; function lmer)</w:t>
+      </w:r>
+      <w:r>
+        <w:t xml:space="preserve"> </w:t>
+      </w:r>
+      <w:r>
+        <w:t xml:space="preserve">with treatment and population as the fixed effects and genet nested in population as the random effect </w:t>
+      </w:r>
+      <w:r>
+        <w:t>was used for treatment differences.</w:t>
       </w:r>
       <w:r>
         <w:t xml:space="preserve"> Mean pollen diameter was compared between regions using a </w:t>
       </w:r>
       <w:r>
-        <w:t xml:space="preserve">linear mixed effects model (lmerTest; function lmer) with region as the fixed effect and population and the random effect. </w:t>
-      </w:r>
-      <w:r>
-        <w:t xml:space="preserve">The treatment effect on mean diameter of pollen grains in the northern plants was analyzed using a linear mixed effects model </w:t>
-      </w:r>
-      <w:r>
-        <w:t>(lmerTest; function lmer)</w:t>
-      </w:r>
-      <w:r>
-        <w:t xml:space="preserve"> with treatment as the fixed effect and population as the random effect.</w:t>
+        <w:t>linear mixed effects model (</w:t>
+      </w:r>
+      <w:r>
+        <w:rPr>
+          <w:i/>
+          <w:iCs/>
+        </w:rPr>
+        <w:t>lmerTest</w:t>
+      </w:r>
+      <w:r>
+        <w:t xml:space="preserve">; function lmer) with region as the fixed effect and </w:t>
+      </w:r>
+      <w:r>
+        <w:t xml:space="preserve">genet nested in </w:t>
+      </w:r>
+      <w:r>
+        <w:t xml:space="preserve">population </w:t>
+      </w:r>
+      <w:r>
+        <w:t>as</w:t>
+      </w:r>
+      <w:r>
+        <w:t xml:space="preserve"> the random effect. </w:t>
+      </w:r>
+      <w:r>
+        <w:t>The treatment effect on mean diameter of pollen grains in the northern plants was analyzed using a linear mixed effects model (</w:t>
+      </w:r>
+      <w:r>
+        <w:rPr>
+          <w:i/>
+          <w:iCs/>
+        </w:rPr>
+        <w:t>lmerTest</w:t>
+      </w:r>
+      <w:r>
+        <w:t>; function lmer) with treatment as the fixed effect and population as the random effect.</w:t>
       </w:r>
     </w:p>
     <w:p>
@@ -1210,10 +1481,30 @@
         <w:t xml:space="preserve"> because staminate flowers could be used</w:t>
       </w:r>
       <w:r>
-        <w:t>, region and treatment were analyzed in a two-way analysis of variance model (stats; function aov).</w:t>
-      </w:r>
-      <w:r>
-        <w:t xml:space="preserve"> Fruit set was analyzed for only northern plants using a chi-squared test (stats; function chisq.test). </w:t>
+        <w:t>, region and treatment were analyzed in a two-way analysis of variance model (</w:t>
+      </w:r>
+      <w:r>
+        <w:rPr>
+          <w:i/>
+          <w:iCs/>
+        </w:rPr>
+        <w:t>stats</w:t>
+      </w:r>
+      <w:r>
+        <w:t>; function aov).</w:t>
+      </w:r>
+      <w:r>
+        <w:t xml:space="preserve"> Fruit set was analyzed for only northern plants using a chi-squared test (</w:t>
+      </w:r>
+      <w:r>
+        <w:rPr>
+          <w:i/>
+          <w:iCs/>
+        </w:rPr>
+        <w:t>stats</w:t>
+      </w:r>
+      <w:r>
+        <w:t xml:space="preserve">; function chisq.test). </w:t>
       </w:r>
       <w:r>
         <w:t>Seed number was analyzed using the same linear mixed effects models as described for ovule number.</w:t>
@@ -1224,6 +1515,7 @@
     <w:p>
       <w:pPr>
         <w:pStyle w:val="EndNoteBibliography"/>
+        <w:spacing w:after="0"/>
         <w:ind w:left="720" w:hanging="720"/>
       </w:pPr>
       <w:r>
@@ -1262,6 +1554,129 @@
             <w:rStyle w:val="Hyperlink"/>
           </w:rPr>
           <w:t>https://doi.org/10.1046/j.1469-8137.1999.00543.x</w:t>
+        </w:r>
+      </w:hyperlink>
+      <w:r>
+        <w:t xml:space="preserve"> </w:t>
+      </w:r>
+    </w:p>
+    <w:p>
+      <w:pPr>
+        <w:pStyle w:val="EndNoteBibliography"/>
+        <w:spacing w:after="0"/>
+        <w:ind w:left="720" w:hanging="720"/>
+      </w:pPr>
+      <w:r>
+        <w:lastRenderedPageBreak/>
+        <w:t xml:space="preserve">Kuznetsova, A., Brockhoff, P. B., &amp; Christensen, R. H. B. (2017). lmerTest Package: Tests in Linear Mixed Effects Models. </w:t>
+      </w:r>
+      <w:r>
+        <w:rPr>
+          <w:i/>
+        </w:rPr>
+        <w:t>Journal of Statistical Software</w:t>
+      </w:r>
+      <w:r>
+        <w:t>,</w:t>
+      </w:r>
+      <w:r>
+        <w:rPr>
+          <w:i/>
+        </w:rPr>
+        <w:t xml:space="preserve"> 82</w:t>
+      </w:r>
+      <w:r>
+        <w:t xml:space="preserve">(13), 1 - 26. </w:t>
+      </w:r>
+      <w:hyperlink r:id="rId5" w:history="1">
+        <w:r>
+          <w:rPr>
+            <w:rStyle w:val="Hyperlink"/>
+          </w:rPr>
+          <w:t>https://doi.org/10.18637/jss.v082.i13</w:t>
+        </w:r>
+      </w:hyperlink>
+      <w:r>
+        <w:t xml:space="preserve"> </w:t>
+      </w:r>
+    </w:p>
+    <w:p>
+      <w:pPr>
+        <w:pStyle w:val="EndNoteBibliography"/>
+        <w:spacing w:after="0"/>
+        <w:ind w:left="720" w:hanging="720"/>
+      </w:pPr>
+      <w:r>
+        <w:t xml:space="preserve">R Core Team. (2020). </w:t>
+      </w:r>
+      <w:r>
+        <w:rPr>
+          <w:i/>
+        </w:rPr>
+        <w:t>R: A language and environment for statistical computing</w:t>
+      </w:r>
+      <w:r>
+        <w:t>.</w:t>
+      </w:r>
+      <w:r>
+        <w:rPr>
+          <w:i/>
+        </w:rPr>
+        <w:t xml:space="preserve"> </w:t>
+      </w:r>
+      <w:r>
+        <w:t xml:space="preserve">In </w:t>
+      </w:r>
+      <w:r>
+        <w:rPr>
+          <w:i/>
+        </w:rPr>
+        <w:t>R Foundation for Statistical Computing</w:t>
+      </w:r>
+      <w:r>
+        <w:t xml:space="preserve"> R Foundation for Statistical Computing. </w:t>
+      </w:r>
+      <w:hyperlink r:id="rId6" w:history="1">
+        <w:r>
+          <w:rPr>
+            <w:rStyle w:val="Hyperlink"/>
+          </w:rPr>
+          <w:t>https://www.R-project.org/</w:t>
+        </w:r>
+      </w:hyperlink>
+    </w:p>
+    <w:p>
+      <w:pPr>
+        <w:pStyle w:val="EndNoteBibliography"/>
+        <w:ind w:left="720" w:hanging="720"/>
+      </w:pPr>
+      <w:r>
+        <w:t xml:space="preserve">Reddy, K. R., &amp; Kakani, V. G. (2007). Screening Capsicum species of different origins for high temperature tolerance by in vitro pollen germination and pollen tube length. </w:t>
+      </w:r>
+      <w:r>
+        <w:rPr>
+          <w:i/>
+        </w:rPr>
+        <w:t>Scientia horticulturae</w:t>
+      </w:r>
+      <w:r>
+        <w:t>,</w:t>
+      </w:r>
+      <w:r>
+        <w:rPr>
+          <w:i/>
+        </w:rPr>
+        <w:t xml:space="preserve"> 112</w:t>
+      </w:r>
+      <w:r>
+        <w:t xml:space="preserve">(2), 130-135. </w:t>
+      </w:r>
+      <w:hyperlink r:id="rId7" w:history="1">
+        <w:r>
+          <w:rPr>
+            <w:rStyle w:val="Hyperlink"/>
+          </w:rPr>
+          <w:t>https://doi.org/10.1016/j.scienta.2006.12.014</w:t>
         </w:r>
       </w:hyperlink>
       <w:r>
@@ -1732,7 +2147,6 @@
   <w:style w:type="character" w:default="1" w:styleId="DefaultParagraphFont">
     <w:name w:val="Default Paragraph Font"/>
     <w:uiPriority w:val="1"/>
-    <w:semiHidden/>
     <w:unhideWhenUsed/>
   </w:style>
   <w:style w:type="table" w:default="1" w:styleId="TableNormal">

</xml_diff>